<commit_message>
Add solution for Java Collection Exercises
</commit_message>
<xml_diff>
--- a/out/production/MTUSep24DSC/Lab5Solution/Lab 5_3 SpellCheck Application.docx
+++ b/out/production/MTUSep24DSC/Lab5Solution/Lab 5_3 SpellCheck Application.docx
@@ -138,7 +138,24 @@
           <w:sz w:val="24"/>
           <w:szCs w:val="24"/>
         </w:rPr>
-        <w:t xml:space="preserve"> classes can be used to store the dictionary of words – the words are read in from ‘words.txt’. It </w:t>
+        <w:t xml:space="preserve"> classes can be used to store the dictionary of words – the words are read in from ‘</w:t>
+      </w:r>
+      <w:r>
+        <w:rPr>
+          <w:color w:val="27282C"/>
+          <w:sz w:val="24"/>
+          <w:szCs w:val="24"/>
+          <w:highlight w:val="yellow"/>
+        </w:rPr>
+        <w:t>words.txt’</w:t>
+      </w:r>
+      <w:r>
+        <w:rPr>
+          <w:color w:val="27282C"/>
+          <w:sz w:val="24"/>
+          <w:szCs w:val="24"/>
+        </w:rPr>
+        <w:t xml:space="preserve">. It </w:t>
       </w:r>
       <w:r>
         <w:rPr>
@@ -162,8 +179,17 @@
           <w:color w:val="27282C"/>
           <w:sz w:val="24"/>
           <w:szCs w:val="24"/>
-        </w:rPr>
-        <w:t>alice30.txt )</w:t>
+          <w:highlight w:val="yellow"/>
+        </w:rPr>
+        <w:t>alice30.txt</w:t>
+      </w:r>
+      <w:r>
+        <w:rPr>
+          <w:color w:val="27282C"/>
+          <w:sz w:val="24"/>
+          <w:szCs w:val="24"/>
+        </w:rPr>
+        <w:t xml:space="preserve"> )</w:t>
       </w:r>
       <w:proofErr w:type="gramEnd"/>
       <w:r>
@@ -726,19 +752,12 @@
             </w:pPr>
             <w:r>
               <w:rPr>
-                <w:color w:val="27282C"/>
-                <w:sz w:val="24"/>
-                <w:szCs w:val="24"/>
-              </w:rPr>
-              <w:t>0.005</w:t>
-            </w:r>
-            <w:r>
-              <w:rPr>
-                <w:color w:val="27282C"/>
-                <w:sz w:val="24"/>
-                <w:szCs w:val="24"/>
-              </w:rPr>
-              <w:t>7</w:t>
+                <w:bCs/>
+                <w:color w:val="27282C"/>
+                <w:sz w:val="24"/>
+                <w:szCs w:val="24"/>
+              </w:rPr>
+              <w:t>60</w:t>
             </w:r>
             <w:r>
               <w:rPr>
@@ -770,7 +789,15 @@
                 <w:sz w:val="24"/>
                 <w:szCs w:val="24"/>
               </w:rPr>
-              <w:t>51511.41</w:t>
+              <w:t>8</w:t>
+            </w:r>
+            <w:r>
+              <w:rPr>
+                <w:color w:val="27282C"/>
+                <w:sz w:val="24"/>
+                <w:szCs w:val="24"/>
+              </w:rPr>
+              <w:t>424</w:t>
             </w:r>
             <w:r>
               <w:rPr>
@@ -799,7 +826,7 @@
                 <w:sz w:val="24"/>
                 <w:szCs w:val="24"/>
               </w:rPr>
-              <w:t>370099</w:t>
+              <w:t>O(n)</w:t>
             </w:r>
           </w:p>
         </w:tc>
@@ -843,19 +870,12 @@
             </w:pPr>
             <w:r>
               <w:rPr>
-                <w:color w:val="27282C"/>
-                <w:sz w:val="24"/>
-                <w:szCs w:val="24"/>
-              </w:rPr>
-              <w:t>0.005</w:t>
-            </w:r>
-            <w:r>
-              <w:rPr>
-                <w:color w:val="27282C"/>
-                <w:sz w:val="24"/>
-                <w:szCs w:val="24"/>
-              </w:rPr>
-              <w:t>7</w:t>
+                <w:bCs/>
+                <w:color w:val="27282C"/>
+                <w:sz w:val="24"/>
+                <w:szCs w:val="24"/>
+              </w:rPr>
+              <w:t>1</w:t>
             </w:r>
             <w:r>
               <w:rPr>
@@ -887,15 +907,15 @@
                 <w:sz w:val="24"/>
                 <w:szCs w:val="24"/>
               </w:rPr>
-              <w:t>6.</w:t>
-            </w:r>
-            <w:r>
-              <w:rPr>
-                <w:color w:val="27282C"/>
-                <w:sz w:val="24"/>
-                <w:szCs w:val="24"/>
-              </w:rPr>
-              <w:t>47</w:t>
+              <w:t>1</w:t>
+            </w:r>
+            <w:r>
+              <w:rPr>
+                <w:color w:val="27282C"/>
+                <w:sz w:val="24"/>
+                <w:szCs w:val="24"/>
+              </w:rPr>
+              <w:t>68</w:t>
             </w:r>
             <w:r>
               <w:rPr>
@@ -919,12 +939,21 @@
                 <w:szCs w:val="24"/>
               </w:rPr>
             </w:pPr>
-            <w:r>
-              <w:rPr>
-                <w:sz w:val="24"/>
-                <w:szCs w:val="24"/>
-              </w:rPr>
-              <w:t>370099</w:t>
+            <w:proofErr w:type="gramStart"/>
+            <w:r>
+              <w:rPr>
+                <w:sz w:val="24"/>
+                <w:szCs w:val="24"/>
+              </w:rPr>
+              <w:t>O(</w:t>
+            </w:r>
+            <w:proofErr w:type="gramEnd"/>
+            <w:r>
+              <w:rPr>
+                <w:sz w:val="24"/>
+                <w:szCs w:val="24"/>
+              </w:rPr>
+              <w:t>1)</w:t>
             </w:r>
           </w:p>
         </w:tc>
@@ -970,19 +999,12 @@
             </w:pPr>
             <w:r>
               <w:rPr>
-                <w:color w:val="27282C"/>
-                <w:sz w:val="24"/>
-                <w:szCs w:val="24"/>
-              </w:rPr>
-              <w:t>0.005</w:t>
-            </w:r>
-            <w:r>
-              <w:rPr>
-                <w:color w:val="27282C"/>
-                <w:sz w:val="24"/>
-                <w:szCs w:val="24"/>
-              </w:rPr>
-              <w:t>7</w:t>
+                <w:bCs/>
+                <w:color w:val="27282C"/>
+                <w:sz w:val="24"/>
+                <w:szCs w:val="24"/>
+              </w:rPr>
+              <w:t>1</w:t>
             </w:r>
             <w:r>
               <w:rPr>
@@ -1014,15 +1036,23 @@
                 <w:sz w:val="24"/>
                 <w:szCs w:val="24"/>
               </w:rPr>
-              <w:t>13.5</w:t>
-            </w:r>
-            <w:r>
-              <w:rPr>
-                <w:color w:val="27282C"/>
-                <w:sz w:val="24"/>
-                <w:szCs w:val="24"/>
-              </w:rPr>
-              <w:t>3ms</w:t>
+              <w:t>1</w:t>
+            </w:r>
+            <w:r>
+              <w:rPr>
+                <w:color w:val="27282C"/>
+                <w:sz w:val="24"/>
+                <w:szCs w:val="24"/>
+              </w:rPr>
+              <w:t>56</w:t>
+            </w:r>
+            <w:r>
+              <w:rPr>
+                <w:color w:val="27282C"/>
+                <w:sz w:val="24"/>
+                <w:szCs w:val="24"/>
+              </w:rPr>
+              <w:t>ms</w:t>
             </w:r>
           </w:p>
         </w:tc>
@@ -1038,12 +1068,21 @@
                 <w:szCs w:val="24"/>
               </w:rPr>
             </w:pPr>
-            <w:r>
-              <w:rPr>
-                <w:sz w:val="24"/>
-                <w:szCs w:val="24"/>
-              </w:rPr>
-              <w:t>370099</w:t>
+            <w:proofErr w:type="gramStart"/>
+            <w:r>
+              <w:rPr>
+                <w:sz w:val="24"/>
+                <w:szCs w:val="24"/>
+              </w:rPr>
+              <w:t>O(</w:t>
+            </w:r>
+            <w:proofErr w:type="gramEnd"/>
+            <w:r>
+              <w:rPr>
+                <w:sz w:val="24"/>
+                <w:szCs w:val="24"/>
+              </w:rPr>
+              <w:t>log n)</w:t>
             </w:r>
           </w:p>
         </w:tc>
@@ -1089,19 +1128,12 @@
             </w:pPr>
             <w:r>
               <w:rPr>
-                <w:color w:val="27282C"/>
-                <w:sz w:val="24"/>
-                <w:szCs w:val="24"/>
-              </w:rPr>
-              <w:t>0.005</w:t>
-            </w:r>
-            <w:r>
-              <w:rPr>
-                <w:color w:val="27282C"/>
-                <w:sz w:val="24"/>
-                <w:szCs w:val="24"/>
-              </w:rPr>
-              <w:t>7</w:t>
+                <w:bCs/>
+                <w:color w:val="27282C"/>
+                <w:sz w:val="24"/>
+                <w:szCs w:val="24"/>
+              </w:rPr>
+              <w:t>35</w:t>
             </w:r>
             <w:r>
               <w:rPr>
@@ -1133,7 +1165,15 @@
                 <w:sz w:val="24"/>
                 <w:szCs w:val="24"/>
               </w:rPr>
-              <w:t>15848.48</w:t>
+              <w:t>4</w:t>
+            </w:r>
+            <w:r>
+              <w:rPr>
+                <w:color w:val="27282C"/>
+                <w:sz w:val="24"/>
+                <w:szCs w:val="24"/>
+              </w:rPr>
+              <w:t>924</w:t>
             </w:r>
             <w:r>
               <w:rPr>
@@ -1162,7 +1202,7 @@
                 <w:sz w:val="24"/>
                 <w:szCs w:val="24"/>
               </w:rPr>
-              <w:t>370099</w:t>
+              <w:t>O(n)</w:t>
             </w:r>
           </w:p>
         </w:tc>
@@ -1586,15 +1626,7 @@
           <w:sz w:val="24"/>
           <w:szCs w:val="24"/>
         </w:rPr>
-        <w:t>HashSet</w:t>
-      </w:r>
-      <w:r>
-        <w:rPr>
-          <w:color w:val="27282C"/>
-          <w:sz w:val="24"/>
-          <w:szCs w:val="24"/>
-        </w:rPr>
-        <w:t xml:space="preserve"> </w:t>
+        <w:t xml:space="preserve">HashSet </w:t>
       </w:r>
       <w:r>
         <w:rPr>
@@ -1696,39 +1728,7 @@
           <w:sz w:val="24"/>
           <w:szCs w:val="24"/>
         </w:rPr>
-        <w:t>) method in a HashSet has an average time complexity of O(1)</w:t>
-      </w:r>
-      <w:r>
-        <w:rPr>
-          <w:color w:val="27282C"/>
-          <w:sz w:val="24"/>
-          <w:szCs w:val="24"/>
-        </w:rPr>
-        <w:t xml:space="preserve"> . </w:t>
-      </w:r>
-      <w:r>
-        <w:rPr>
-          <w:color w:val="27282C"/>
-          <w:sz w:val="24"/>
-          <w:szCs w:val="24"/>
-        </w:rPr>
-        <w:t>A HashSet inherently does not allow duplicate elements.</w:t>
-      </w:r>
-      <w:r>
-        <w:rPr>
-          <w:color w:val="27282C"/>
-          <w:sz w:val="24"/>
-          <w:szCs w:val="24"/>
-        </w:rPr>
-        <w:t xml:space="preserve"> </w:t>
-      </w:r>
-      <w:r>
-        <w:rPr>
-          <w:color w:val="27282C"/>
-          <w:sz w:val="24"/>
-          <w:szCs w:val="24"/>
-        </w:rPr>
-        <w:t>Adding words to a HashSet is also efficient, making it suitable for initiali</w:t>
+        <w:t>) method in a HashSet has an average time complexity of O(1) . A HashSet inherently does not allow duplicate elements. Adding words to a HashSet is also efficient, making it suitable for initiali</w:t>
       </w:r>
       <w:r>
         <w:rPr>
@@ -1744,23 +1744,7 @@
           <w:sz w:val="24"/>
           <w:szCs w:val="24"/>
         </w:rPr>
-        <w:t>ing the dictionary quickly.</w:t>
-      </w:r>
-      <w:r>
-        <w:rPr>
-          <w:color w:val="27282C"/>
-          <w:sz w:val="24"/>
-          <w:szCs w:val="24"/>
-        </w:rPr>
-        <w:t xml:space="preserve"> </w:t>
-      </w:r>
-      <w:r>
-        <w:rPr>
-          <w:color w:val="27282C"/>
-          <w:sz w:val="24"/>
-          <w:szCs w:val="24"/>
-        </w:rPr>
-        <w:t>A HashSet can dynamically resize</w:t>
+        <w:t>ing the dictionary quickly. A HashSet can dynamically resize</w:t>
       </w:r>
       <w:r>
         <w:rPr>

</xml_diff>